<commit_message>
Mais um pouco de baboseira
Signed-off-by: Benito Michelon <benito@Benitos-MacBook-Pro.local>
</commit_message>
<xml_diff>
--- a/Analista/Glossario.docx
+++ b/Analista/Glossario.docx
@@ -48,9 +48,51 @@
       <w:r>
         <w:t xml:space="preserve"> – Multiprocessor System on a Chip</w:t>
       </w:r>
+    </w:p>
+    <w:p>
+      <w:proofErr w:type="spellStart"/>
+      <w:r>
+        <w:t>Esfigmomanômetro</w:t>
+      </w:r>
+      <w:proofErr w:type="spellEnd"/>
+      <w:r>
+        <w:t xml:space="preserve"> – </w:t>
+      </w:r>
+      <w:proofErr w:type="spellStart"/>
+      <w:r>
+        <w:t>Aparelho</w:t>
+      </w:r>
+      <w:proofErr w:type="spellEnd"/>
+      <w:r>
+        <w:t xml:space="preserve"> de </w:t>
+      </w:r>
+      <w:proofErr w:type="spellStart"/>
+      <w:r>
+        <w:t>verificar</w:t>
+      </w:r>
+      <w:proofErr w:type="spellEnd"/>
+      <w:r>
+        <w:t xml:space="preserve"> a </w:t>
+      </w:r>
+      <w:proofErr w:type="spellStart"/>
+      <w:r>
+        <w:t>pressão</w:t>
+      </w:r>
+      <w:proofErr w:type="spellEnd"/>
+    </w:p>
+    <w:p>
+      <w:proofErr w:type="spellStart"/>
+      <w:r>
+        <w:t>IoT</w:t>
+      </w:r>
+      <w:proofErr w:type="spellEnd"/>
+      <w:r>
+        <w:t xml:space="preserve"> – Internet of Things</w:t>
+      </w:r>
       <w:bookmarkStart w:id="0" w:name="_GoBack"/>
       <w:bookmarkEnd w:id="0"/>
     </w:p>
+    <w:p/>
     <w:sectPr>
       <w:pgSz w:w="12240" w:h="15840"/>
       <w:pgMar w:top="1440" w:right="1440" w:bottom="1440" w:left="1440" w:header="720" w:footer="720" w:gutter="0"/>

</xml_diff>